<commit_message>
Move time to Dead Pool to MeadSteadySimulations
</commit_message>
<xml_diff>
--- a/BlogDrafts/2-AddReservoirInflowAsNewCriteriaToGiveLakeMeadManagersMoreFlexibilityAndIndependenceToConserveWater.docx
+++ b/BlogDrafts/2-AddReservoirInflowAsNewCriteriaToGiveLakeMeadManagersMoreFlexibilityAndIndependenceToConserveWater.docx
@@ -13,7 +13,6 @@
           <w:szCs w:val="28"/>
         </w:rPr>
       </w:pPr>
-      <w:bookmarkStart w:id="0" w:name="_GoBack"/>
       <w:r>
         <w:rPr>
           <w:rFonts w:asciiTheme="majorBidi" w:hAnsiTheme="majorBidi" w:cstheme="majorBidi"/>
@@ -54,7 +53,6 @@
         </w:rPr>
         <w:t>to conserve water</w:t>
       </w:r>
-      <w:bookmarkEnd w:id="0"/>
     </w:p>
     <w:p>
       <w:pPr>
@@ -8610,10 +8608,10 @@
         </w:rPr>
         <w:lastRenderedPageBreak/>
         <w:drawing>
-          <wp:inline distT="0" distB="0" distL="0" distR="0" wp14:anchorId="62C632CF" wp14:editId="460122FD">
-            <wp:extent cx="5943600" cy="3914775"/>
-            <wp:effectExtent l="0" t="0" r="0" b="9525"/>
-            <wp:docPr id="5" name="Picture 5"/>
+          <wp:inline distT="0" distB="0" distL="0" distR="0" wp14:anchorId="4B2C88DF" wp14:editId="7B305FAC">
+            <wp:extent cx="5943600" cy="3900170"/>
+            <wp:effectExtent l="0" t="0" r="0" b="5080"/>
+            <wp:docPr id="3" name="Picture 3"/>
             <wp:cNvGraphicFramePr>
               <a:graphicFrameLocks xmlns:a="http://schemas.openxmlformats.org/drawingml/2006/main" noChangeAspect="1"/>
             </wp:cNvGraphicFramePr>
@@ -8633,7 +8631,7 @@
                   <pic:spPr>
                     <a:xfrm>
                       <a:off x="0" y="0"/>
-                      <a:ext cx="5943600" cy="3914775"/>
+                      <a:ext cx="5943600" cy="3900170"/>
                     </a:xfrm>
                     <a:prstGeom prst="rect">
                       <a:avLst/>
@@ -9754,14 +9752,11 @@
         </w:rPr>
       </w:pPr>
       <w:r>
-        <w:rPr>
-          <w:noProof/>
-        </w:rPr>
         <w:lastRenderedPageBreak/>
         <w:drawing>
-          <wp:inline distT="0" distB="0" distL="0" distR="0" wp14:anchorId="3C497C90" wp14:editId="607F8A2D">
-            <wp:extent cx="5943600" cy="3081020"/>
-            <wp:effectExtent l="0" t="0" r="0" b="5080"/>
+          <wp:inline distT="0" distB="0" distL="0" distR="0" wp14:anchorId="295F39A8" wp14:editId="7E87C47B">
+            <wp:extent cx="5943600" cy="4062730"/>
+            <wp:effectExtent l="0" t="0" r="0" b="0"/>
             <wp:docPr id="1" name="Picture 1"/>
             <wp:cNvGraphicFramePr>
               <a:graphicFrameLocks xmlns:a="http://schemas.openxmlformats.org/drawingml/2006/main" noChangeAspect="1"/>
@@ -9782,7 +9777,7 @@
                   <pic:spPr>
                     <a:xfrm>
                       <a:off x="0" y="0"/>
-                      <a:ext cx="5943600" cy="3081020"/>
+                      <a:ext cx="5943600" cy="4062730"/>
                     </a:xfrm>
                     <a:prstGeom prst="rect">
                       <a:avLst/>
@@ -9794,6 +9789,8 @@
           </wp:inline>
         </w:drawing>
       </w:r>
+      <w:bookmarkStart w:id="0" w:name="_GoBack"/>
+      <w:bookmarkEnd w:id="0"/>
     </w:p>
     <w:p>
       <w:pPr>
@@ -10599,6 +10596,7 @@
           <w:sz w:val="24"/>
           <w:szCs w:val="24"/>
         </w:rPr>
+        <w:lastRenderedPageBreak/>
         <w:t>P</w:t>
       </w:r>
       <w:r>
@@ -10750,7 +10748,6 @@
           <w:sz w:val="24"/>
           <w:szCs w:val="24"/>
         </w:rPr>
-        <w:lastRenderedPageBreak/>
         <w:t xml:space="preserve">The </w:t>
       </w:r>
       <w:r>

</xml_diff>